<commit_message>
change to table style in default.docx
</commit_message>
<xml_diff>
--- a/build/themes/default.docx
+++ b/build/themes/default.docx
@@ -195,7 +195,15 @@
       <w:tblPr>
         <w:tblStyle w:val="GridTable1Light-Accent1"/>
         <w:tblW w:w="0" w:type="pct"/>
-        <w:tblLook w:val="07E0" w:firstRow="1" w:lastRow="1" w:firstColumn="1" w:lastColumn="1" w:noHBand="1" w:noVBand="1"/>
+        <w:tblBorders>
+          <w:top w:val="single" w:sz="4" w:space="0" w:color="auto"/>
+          <w:left w:val="single" w:sz="4" w:space="0" w:color="auto"/>
+          <w:bottom w:val="single" w:sz="4" w:space="0" w:color="auto"/>
+          <w:right w:val="single" w:sz="4" w:space="0" w:color="auto"/>
+          <w:insideH w:val="single" w:sz="4" w:space="0" w:color="auto"/>
+          <w:insideV w:val="single" w:sz="4" w:space="0" w:color="auto"/>
+        </w:tblBorders>
+        <w:tblLook w:val="05E0" w:firstRow="1" w:lastRow="1" w:firstColumn="1" w:lastColumn="1" w:noHBand="0" w:noVBand="1"/>
         <w:tblCaption w:val="Table caption."/>
       </w:tblPr>
       <w:tblGrid>
@@ -210,6 +218,9 @@
           <w:tcPr>
             <w:cnfStyle w:val="001000000000" w:firstRow="0" w:lastRow="0" w:firstColumn="1" w:lastColumn="0" w:oddVBand="0" w:evenVBand="0" w:oddHBand="0" w:evenHBand="0" w:firstRowFirstColumn="0" w:firstRowLastColumn="0" w:lastRowFirstColumn="0" w:lastRowLastColumn="0"/>
             <w:tcW w:w="0" w:type="auto"/>
+            <w:tcBorders>
+              <w:bottom w:val="none" w:sz="0" w:space="0" w:color="auto"/>
+            </w:tcBorders>
           </w:tcPr>
           <w:p>
             <w:pPr>
@@ -224,6 +235,9 @@
           <w:tcPr>
             <w:cnfStyle w:val="000100000000" w:firstRow="0" w:lastRow="0" w:firstColumn="0" w:lastColumn="1" w:oddVBand="0" w:evenVBand="0" w:oddHBand="0" w:evenHBand="0" w:firstRowFirstColumn="0" w:firstRowLastColumn="0" w:lastRowFirstColumn="0" w:lastRowLastColumn="0"/>
             <w:tcW w:w="0" w:type="auto"/>
+            <w:tcBorders>
+              <w:bottom w:val="none" w:sz="0" w:space="0" w:color="auto"/>
+            </w:tcBorders>
           </w:tcPr>
           <w:p>
             <w:pPr>
@@ -243,6 +257,9 @@
           <w:tcPr>
             <w:cnfStyle w:val="001000000000" w:firstRow="0" w:lastRow="0" w:firstColumn="1" w:lastColumn="0" w:oddVBand="0" w:evenVBand="0" w:oddHBand="0" w:evenHBand="0" w:firstRowFirstColumn="0" w:firstRowLastColumn="0" w:lastRowFirstColumn="0" w:lastRowLastColumn="0"/>
             <w:tcW w:w="0" w:type="auto"/>
+            <w:tcBorders>
+              <w:top w:val="none" w:sz="0" w:space="0" w:color="auto"/>
+            </w:tcBorders>
           </w:tcPr>
           <w:p>
             <w:pPr>
@@ -257,6 +274,9 @@
           <w:tcPr>
             <w:cnfStyle w:val="000100000000" w:firstRow="0" w:lastRow="0" w:firstColumn="0" w:lastColumn="1" w:oddVBand="0" w:evenVBand="0" w:oddHBand="0" w:evenHBand="0" w:firstRowFirstColumn="0" w:firstRowLastColumn="0" w:lastRowFirstColumn="0" w:lastRowLastColumn="0"/>
             <w:tcW w:w="0" w:type="auto"/>
+            <w:tcBorders>
+              <w:top w:val="none" w:sz="0" w:space="0" w:color="auto"/>
+            </w:tcBorders>
           </w:tcPr>
           <w:p>
             <w:pPr>
@@ -1354,6 +1374,19 @@
       </w:tblBorders>
     </w:tblPr>
   </w:style>
+  <w:style w:type="table" w:customStyle="1" w:styleId="TableStyle1">
+    <w:name w:val="Table Style1"/>
+    <w:basedOn w:val="TableNormal"/>
+    <w:uiPriority w:val="99"/>
+    <w:rsid w:val="003A789D"/>
+    <w:pPr>
+      <w:spacing w:after="0"/>
+    </w:pPr>
+    <w:rPr>
+      <w:rFonts w:ascii="Georgia" w:hAnsi="Georgia"/>
+    </w:rPr>
+    <w:tblPr/>
+  </w:style>
 </w:styles>
 </file>
 

</xml_diff>

<commit_message>
another try at table formats
</commit_message>
<xml_diff>
--- a/build/themes/default.docx
+++ b/build/themes/default.docx
@@ -193,17 +193,9 @@
     </w:p>
     <w:tbl>
       <w:tblPr>
-        <w:tblStyle w:val="GridTable1Light-Accent1"/>
+        <w:tblStyle w:val="GridTable3"/>
         <w:tblW w:w="0" w:type="pct"/>
-        <w:tblBorders>
-          <w:top w:val="single" w:sz="4" w:space="0" w:color="auto"/>
-          <w:left w:val="single" w:sz="4" w:space="0" w:color="auto"/>
-          <w:bottom w:val="single" w:sz="4" w:space="0" w:color="auto"/>
-          <w:right w:val="single" w:sz="4" w:space="0" w:color="auto"/>
-          <w:insideH w:val="single" w:sz="4" w:space="0" w:color="auto"/>
-          <w:insideV w:val="single" w:sz="4" w:space="0" w:color="auto"/>
-        </w:tblBorders>
-        <w:tblLook w:val="05E0" w:firstRow="1" w:lastRow="1" w:firstColumn="1" w:lastColumn="1" w:noHBand="0" w:noVBand="1"/>
+        <w:tblLook w:val="0420" w:firstRow="1" w:lastRow="0" w:firstColumn="0" w:lastColumn="0" w:noHBand="0" w:noVBand="1"/>
         <w:tblCaption w:val="Table caption."/>
       </w:tblPr>
       <w:tblGrid>
@@ -216,11 +208,7 @@
         </w:trPr>
         <w:tc>
           <w:tcPr>
-            <w:cnfStyle w:val="001000000000" w:firstRow="0" w:lastRow="0" w:firstColumn="1" w:lastColumn="0" w:oddVBand="0" w:evenVBand="0" w:oddHBand="0" w:evenHBand="0" w:firstRowFirstColumn="0" w:firstRowLastColumn="0" w:lastRowFirstColumn="0" w:lastRowLastColumn="0"/>
             <w:tcW w:w="0" w:type="auto"/>
-            <w:tcBorders>
-              <w:bottom w:val="none" w:sz="0" w:space="0" w:color="auto"/>
-            </w:tcBorders>
           </w:tcPr>
           <w:p>
             <w:pPr>
@@ -233,11 +221,7 @@
         </w:tc>
         <w:tc>
           <w:tcPr>
-            <w:cnfStyle w:val="000100000000" w:firstRow="0" w:lastRow="0" w:firstColumn="0" w:lastColumn="1" w:oddVBand="0" w:evenVBand="0" w:oddHBand="0" w:evenHBand="0" w:firstRowFirstColumn="0" w:firstRowLastColumn="0" w:lastRowFirstColumn="0" w:lastRowLastColumn="0"/>
             <w:tcW w:w="0" w:type="auto"/>
-            <w:tcBorders>
-              <w:bottom w:val="none" w:sz="0" w:space="0" w:color="auto"/>
-            </w:tcBorders>
           </w:tcPr>
           <w:p>
             <w:pPr>
@@ -251,15 +235,11 @@
       </w:tr>
       <w:tr>
         <w:trPr>
-          <w:cnfStyle w:val="010000000000" w:firstRow="0" w:lastRow="1" w:firstColumn="0" w:lastColumn="0" w:oddVBand="0" w:evenVBand="0" w:oddHBand="0" w:evenHBand="0" w:firstRowFirstColumn="0" w:firstRowLastColumn="0" w:lastRowFirstColumn="0" w:lastRowLastColumn="0"/>
+          <w:cnfStyle w:val="000000100000" w:firstRow="0" w:lastRow="0" w:firstColumn="0" w:lastColumn="0" w:oddVBand="0" w:evenVBand="0" w:oddHBand="1" w:evenHBand="0" w:firstRowFirstColumn="0" w:firstRowLastColumn="0" w:lastRowFirstColumn="0" w:lastRowLastColumn="0"/>
         </w:trPr>
         <w:tc>
           <w:tcPr>
-            <w:cnfStyle w:val="001000000000" w:firstRow="0" w:lastRow="0" w:firstColumn="1" w:lastColumn="0" w:oddVBand="0" w:evenVBand="0" w:oddHBand="0" w:evenHBand="0" w:firstRowFirstColumn="0" w:firstRowLastColumn="0" w:lastRowFirstColumn="0" w:lastRowLastColumn="0"/>
             <w:tcW w:w="0" w:type="auto"/>
-            <w:tcBorders>
-              <w:top w:val="none" w:sz="0" w:space="0" w:color="auto"/>
-            </w:tcBorders>
           </w:tcPr>
           <w:p>
             <w:pPr>
@@ -272,11 +252,7 @@
         </w:tc>
         <w:tc>
           <w:tcPr>
-            <w:cnfStyle w:val="000100000000" w:firstRow="0" w:lastRow="0" w:firstColumn="0" w:lastColumn="1" w:oddVBand="0" w:evenVBand="0" w:oddHBand="0" w:evenHBand="0" w:firstRowFirstColumn="0" w:firstRowLastColumn="0" w:lastRowFirstColumn="0" w:lastRowLastColumn="0"/>
             <w:tcW w:w="0" w:type="auto"/>
-            <w:tcBorders>
-              <w:top w:val="none" w:sz="0" w:space="0" w:color="auto"/>
-            </w:tcBorders>
           </w:tcPr>
           <w:p>
             <w:pPr>
@@ -918,17 +894,17 @@
     <w:uiPriority w:val="9"/>
     <w:unhideWhenUsed/>
     <w:qFormat/>
+    <w:rsid w:val="00C1564E"/>
     <w:pPr>
       <w:keepNext/>
       <w:keepLines/>
-      <w:spacing w:before="200" w:after="0"/>
+      <w:spacing w:before="200" w:after="0" w:line="480" w:lineRule="auto"/>
       <w:outlineLvl w:val="2"/>
     </w:pPr>
     <w:rPr>
-      <w:rFonts w:asciiTheme="majorHAnsi" w:eastAsiaTheme="majorEastAsia" w:hAnsiTheme="majorHAnsi" w:cstheme="majorBidi"/>
-      <w:b/>
+      <w:rFonts w:ascii="Georgia" w:eastAsiaTheme="majorEastAsia" w:hAnsi="Georgia" w:cstheme="majorBidi"/>
       <w:bCs/>
-      <w:color w:val="4F81BD" w:themeColor="accent1"/>
+      <w:i/>
     </w:rPr>
   </w:style>
   <w:style w:type="paragraph" w:styleId="Heading4">
@@ -1166,6 +1142,13 @@
     <w:name w:val="Bibliography"/>
     <w:basedOn w:val="Normal"/>
     <w:qFormat/>
+    <w:rsid w:val="00C1564E"/>
+    <w:pPr>
+      <w:spacing w:line="480" w:lineRule="auto"/>
+    </w:pPr>
+    <w:rPr>
+      <w:rFonts w:ascii="Georgia" w:hAnsi="Georgia"/>
+    </w:rPr>
   </w:style>
   <w:style w:type="paragraph" w:styleId="BlockText">
     <w:name w:val="Block Text"/>
@@ -1386,6 +1369,144 @@
       <w:rFonts w:ascii="Georgia" w:hAnsi="Georgia"/>
     </w:rPr>
     <w:tblPr/>
+  </w:style>
+  <w:style w:type="table" w:styleId="GridTable3">
+    <w:name w:val="Grid Table 3"/>
+    <w:basedOn w:val="TableNormal"/>
+    <w:rsid w:val="002456D9"/>
+    <w:pPr>
+      <w:spacing w:after="0"/>
+    </w:pPr>
+    <w:rPr>
+      <w:rFonts w:ascii="Georgia" w:hAnsi="Georgia"/>
+    </w:rPr>
+    <w:tblPr>
+      <w:tblStyleRowBandSize w:val="1"/>
+      <w:tblStyleColBandSize w:val="1"/>
+      <w:tblBorders>
+        <w:top w:val="single" w:sz="4" w:space="0" w:color="666666" w:themeColor="text1" w:themeTint="99"/>
+        <w:left w:val="single" w:sz="4" w:space="0" w:color="666666" w:themeColor="text1" w:themeTint="99"/>
+        <w:bottom w:val="single" w:sz="4" w:space="0" w:color="666666" w:themeColor="text1" w:themeTint="99"/>
+        <w:right w:val="single" w:sz="4" w:space="0" w:color="666666" w:themeColor="text1" w:themeTint="99"/>
+        <w:insideH w:val="single" w:sz="4" w:space="0" w:color="666666" w:themeColor="text1" w:themeTint="99"/>
+        <w:insideV w:val="single" w:sz="4" w:space="0" w:color="666666" w:themeColor="text1" w:themeTint="99"/>
+      </w:tblBorders>
+    </w:tblPr>
+    <w:tblStylePr w:type="firstRow">
+      <w:rPr>
+        <w:b/>
+        <w:bCs/>
+      </w:rPr>
+      <w:tblPr/>
+      <w:tcPr>
+        <w:tcBorders>
+          <w:top w:val="nil"/>
+          <w:left w:val="nil"/>
+          <w:right w:val="nil"/>
+          <w:insideH w:val="nil"/>
+          <w:insideV w:val="nil"/>
+        </w:tcBorders>
+        <w:shd w:val="clear" w:color="auto" w:fill="FFFFFF" w:themeFill="background1"/>
+      </w:tcPr>
+    </w:tblStylePr>
+    <w:tblStylePr w:type="lastRow">
+      <w:rPr>
+        <w:b/>
+        <w:bCs/>
+      </w:rPr>
+      <w:tblPr/>
+      <w:tcPr>
+        <w:tcBorders>
+          <w:left w:val="nil"/>
+          <w:bottom w:val="nil"/>
+          <w:right w:val="nil"/>
+          <w:insideH w:val="nil"/>
+          <w:insideV w:val="nil"/>
+        </w:tcBorders>
+        <w:shd w:val="clear" w:color="auto" w:fill="FFFFFF" w:themeFill="background1"/>
+      </w:tcPr>
+    </w:tblStylePr>
+    <w:tblStylePr w:type="firstCol">
+      <w:pPr>
+        <w:jc w:val="right"/>
+      </w:pPr>
+      <w:rPr>
+        <w:i/>
+        <w:iCs/>
+      </w:rPr>
+      <w:tblPr/>
+      <w:tcPr>
+        <w:tcBorders>
+          <w:top w:val="nil"/>
+          <w:left w:val="nil"/>
+          <w:bottom w:val="nil"/>
+          <w:insideH w:val="nil"/>
+          <w:insideV w:val="nil"/>
+        </w:tcBorders>
+        <w:shd w:val="clear" w:color="auto" w:fill="FFFFFF" w:themeFill="background1"/>
+      </w:tcPr>
+    </w:tblStylePr>
+    <w:tblStylePr w:type="lastCol">
+      <w:rPr>
+        <w:i/>
+        <w:iCs/>
+      </w:rPr>
+      <w:tblPr/>
+      <w:tcPr>
+        <w:tcBorders>
+          <w:top w:val="nil"/>
+          <w:bottom w:val="nil"/>
+          <w:right w:val="nil"/>
+          <w:insideH w:val="nil"/>
+          <w:insideV w:val="nil"/>
+        </w:tcBorders>
+        <w:shd w:val="clear" w:color="auto" w:fill="FFFFFF" w:themeFill="background1"/>
+      </w:tcPr>
+    </w:tblStylePr>
+    <w:tblStylePr w:type="band1Vert">
+      <w:tblPr/>
+      <w:tcPr>
+        <w:shd w:val="clear" w:color="auto" w:fill="CCCCCC" w:themeFill="text1" w:themeFillTint="33"/>
+      </w:tcPr>
+    </w:tblStylePr>
+    <w:tblStylePr w:type="band1Horz">
+      <w:tblPr/>
+      <w:tcPr>
+        <w:shd w:val="clear" w:color="auto" w:fill="CCCCCC" w:themeFill="text1" w:themeFillTint="33"/>
+      </w:tcPr>
+    </w:tblStylePr>
+    <w:tblStylePr w:type="neCell">
+      <w:tblPr/>
+      <w:tcPr>
+        <w:tcBorders>
+          <w:bottom w:val="single" w:sz="4" w:space="0" w:color="666666" w:themeColor="text1" w:themeTint="99"/>
+        </w:tcBorders>
+      </w:tcPr>
+    </w:tblStylePr>
+    <w:tblStylePr w:type="nwCell">
+      <w:tblPr/>
+      <w:tcPr>
+        <w:tcBorders>
+          <w:bottom w:val="single" w:sz="4" w:space="0" w:color="666666" w:themeColor="text1" w:themeTint="99"/>
+        </w:tcBorders>
+      </w:tcPr>
+    </w:tblStylePr>
+    <w:tblStylePr w:type="seCell">
+      <w:tblPr/>
+      <w:tcPr>
+        <w:tcBorders>
+          <w:top w:val="single" w:sz="4" w:space="0" w:color="666666" w:themeColor="text1" w:themeTint="99"/>
+        </w:tcBorders>
+      </w:tcPr>
+    </w:tblStylePr>
+    <w:tblStylePr w:type="swCell">
+      <w:tblPr/>
+      <w:tcPr>
+        <w:tcBorders>
+          <w:top w:val="single" w:sz="4" w:space="0" w:color="666666" w:themeColor="text1" w:themeTint="99"/>
+        </w:tcBorders>
+      </w:tcPr>
+    </w:tblStylePr>
   </w:style>
 </w:styles>
 </file>

</xml_diff>